<commit_message>
Updated Resume/Website for Spring Semester
</commit_message>
<xml_diff>
--- a/Miscelaneous/Resumes/BharatSrirangamResumevV.docx
+++ b/Miscelaneous/Resumes/BharatSrirangamResumevV.docx
@@ -395,45 +395,25 @@
           <w:sz w:val="22"/>
           <w:szCs w:val="22"/>
         </w:rPr>
-        <w:t xml:space="preserve">      </w:t>
-      </w:r>
-      <w:proofErr w:type="gramStart"/>
-      <w:r>
-        <w:rPr>
-          <w:b/>
-          <w:iCs/>
-          <w:sz w:val="22"/>
-          <w:szCs w:val="22"/>
-        </w:rPr>
-        <w:t xml:space="preserve">  </w:t>
-      </w:r>
-      <w:r>
-        <w:rPr>
-          <w:b/>
-          <w:iCs/>
-          <w:sz w:val="22"/>
-          <w:szCs w:val="22"/>
-        </w:rPr>
-        <w:t xml:space="preserve"> </w:t>
-      </w:r>
-      <w:r>
-        <w:rPr>
-          <w:b/>
-          <w:iCs/>
-          <w:sz w:val="22"/>
-          <w:szCs w:val="22"/>
-        </w:rPr>
-        <w:t>(</w:t>
-      </w:r>
-      <w:proofErr w:type="gramEnd"/>
-      <w:r>
-        <w:rPr>
-          <w:b/>
-          <w:iCs/>
-          <w:sz w:val="22"/>
-          <w:szCs w:val="22"/>
-        </w:rPr>
-        <w:t xml:space="preserve">Expected Graduation </w:t>
+        <w:t xml:space="preserve">        </w:t>
+      </w:r>
+      <w:r>
+        <w:rPr>
+          <w:b/>
+          <w:iCs/>
+          <w:sz w:val="22"/>
+          <w:szCs w:val="22"/>
+        </w:rPr>
+        <w:t xml:space="preserve"> </w:t>
+      </w:r>
+      <w:r>
+        <w:rPr>
+          <w:b/>
+          <w:iCs/>
+          <w:sz w:val="22"/>
+          <w:szCs w:val="22"/>
+        </w:rPr>
+        <w:t xml:space="preserve">(Expected Graduation </w:t>
       </w:r>
       <w:r>
         <w:rPr>
@@ -1141,7 +1121,16 @@
           <w:sz w:val="22"/>
           <w:szCs w:val="22"/>
         </w:rPr>
-        <w:t>June 2018 – August 2018</w:t>
+        <w:t>May</w:t>
+      </w:r>
+      <w:r>
+        <w:rPr>
+          <w:i/>
+          <w:iCs/>
+          <w:sz w:val="22"/>
+          <w:szCs w:val="22"/>
+        </w:rPr>
+        <w:t xml:space="preserve"> 2018 – August 2018</w:t>
       </w:r>
     </w:p>
     <w:p>
@@ -2292,17 +2281,7 @@
           <w:sz w:val="22"/>
           <w:szCs w:val="22"/>
         </w:rPr>
-        <w:t>Hierar</w:t>
-      </w:r>
-      <w:bookmarkStart w:id="0" w:name="_GoBack"/>
-      <w:bookmarkEnd w:id="0"/>
-      <w:r>
-        <w:rPr>
-          <w:iCs/>
-          <w:sz w:val="22"/>
-          <w:szCs w:val="22"/>
-        </w:rPr>
-        <w:t>chal Clustering</w:t>
+        <w:t>Hierarchal Clustering</w:t>
       </w:r>
       <w:r>
         <w:rPr>
@@ -2694,23 +2673,7 @@
           <w:sz w:val="22"/>
           <w:szCs w:val="22"/>
         </w:rPr>
-        <w:t>Institute for Robotic</w:t>
-      </w:r>
-      <w:r>
-        <w:rPr>
-          <w:b/>
-          <w:sz w:val="22"/>
-          <w:szCs w:val="22"/>
-        </w:rPr>
-        <w:t>s</w:t>
-      </w:r>
-      <w:r>
-        <w:rPr>
-          <w:b/>
-          <w:sz w:val="22"/>
-          <w:szCs w:val="22"/>
-        </w:rPr>
-        <w:t xml:space="preserve"> and Intelligent Machines</w:t>
+        <w:t>Institute for Robotics and Intelligent Machines</w:t>
       </w:r>
       <w:r>
         <w:rPr>
@@ -3263,7 +3226,17 @@
           <w:sz w:val="22"/>
           <w:szCs w:val="22"/>
         </w:rPr>
-        <w:t xml:space="preserve"> and other in-</w:t>
+        <w:t xml:space="preserve"> and o</w:t>
+      </w:r>
+      <w:bookmarkStart w:id="0" w:name="_GoBack"/>
+      <w:bookmarkEnd w:id="0"/>
+      <w:r>
+        <w:rPr>
+          <w:iCs/>
+          <w:sz w:val="22"/>
+          <w:szCs w:val="22"/>
+        </w:rPr>
+        <w:t>ther in-</w:t>
       </w:r>
       <w:r>
         <w:rPr>
@@ -3941,7 +3914,7 @@
           <w:sz w:val="22"/>
           <w:szCs w:val="22"/>
         </w:rPr>
-        <w:t>Systems and Organization</w:t>
+        <w:t>Organization and Programming</w:t>
       </w:r>
     </w:p>
     <w:p>
@@ -4732,7 +4705,6 @@
         <w:t xml:space="preserve"> </w:t>
       </w:r>
       <w:proofErr w:type="spellStart"/>
-      <w:proofErr w:type="gramStart"/>
       <w:r>
         <w:rPr>
           <w:iCs/>
@@ -4742,7 +4714,6 @@
         <w:t>HTML,Matlab</w:t>
       </w:r>
       <w:proofErr w:type="spellEnd"/>
-      <w:proofErr w:type="gramEnd"/>
       <w:r>
         <w:rPr>
           <w:iCs/>
@@ -5364,7 +5335,25 @@
           <w:sz w:val="22"/>
           <w:szCs w:val="22"/>
         </w:rPr>
-        <w:t xml:space="preserve">Object </w:t>
+        <w:t>Object</w:t>
+      </w:r>
+      <w:r>
+        <w:rPr>
+          <w:b/>
+          <w:iCs/>
+          <w:sz w:val="22"/>
+          <w:szCs w:val="22"/>
+        </w:rPr>
+        <w:t>s</w:t>
+      </w:r>
+      <w:r>
+        <w:rPr>
+          <w:b/>
+          <w:iCs/>
+          <w:sz w:val="22"/>
+          <w:szCs w:val="22"/>
+        </w:rPr>
+        <w:t xml:space="preserve"> </w:t>
       </w:r>
       <w:r>
         <w:rPr>
@@ -6113,33 +6102,15 @@
           <w:sz w:val="22"/>
           <w:szCs w:val="22"/>
         </w:rPr>
-        <w:t xml:space="preserve">Developing using the MERN </w:t>
-      </w:r>
-      <w:proofErr w:type="gramStart"/>
-      <w:r>
-        <w:rPr>
-          <w:iCs/>
-          <w:sz w:val="22"/>
-          <w:szCs w:val="22"/>
-        </w:rPr>
-        <w:t>stack</w:t>
-      </w:r>
-      <w:r>
-        <w:rPr>
-          <w:iCs/>
-          <w:sz w:val="22"/>
-          <w:szCs w:val="22"/>
-        </w:rPr>
-        <w:t>(</w:t>
-      </w:r>
-      <w:proofErr w:type="gramEnd"/>
-      <w:r>
-        <w:rPr>
-          <w:iCs/>
-          <w:sz w:val="22"/>
-          <w:szCs w:val="22"/>
-        </w:rPr>
-        <w:t xml:space="preserve">MongoDB, Express, React.js, Node.js) for </w:t>
+        <w:t>Developing using the MERN stack</w:t>
+      </w:r>
+      <w:r>
+        <w:rPr>
+          <w:iCs/>
+          <w:sz w:val="22"/>
+          <w:szCs w:val="22"/>
+        </w:rPr>
+        <w:t xml:space="preserve">(MongoDB, Express, React.js, Node.js) for </w:t>
       </w:r>
       <w:r>
         <w:rPr>
@@ -10671,7 +10642,7 @@
 </file>
 
 <file path=customXml/itemProps1.xml><?xml version="1.0" encoding="utf-8"?>
-<ds:datastoreItem xmlns:ds="http://schemas.openxmlformats.org/officeDocument/2006/customXml" ds:itemID="{1DB6DD55-8F86-F44B-A118-CC5486EE43E3}">
+<ds:datastoreItem xmlns:ds="http://schemas.openxmlformats.org/officeDocument/2006/customXml" ds:itemID="{E33E2B8C-55C3-8D4E-9664-522F02BD9DA7}">
   <ds:schemaRefs>
     <ds:schemaRef ds:uri="http://schemas.openxmlformats.org/officeDocument/2006/bibliography"/>
   </ds:schemaRefs>

</xml_diff>